<commit_message>
DevOps: Terraform for Jenkins pipeline part1
</commit_message>
<xml_diff>
--- a/Jenkins/Pipeline/JenkinsPipeline3.docx
+++ b/Jenkins/Pipeline/JenkinsPipeline3.docx
@@ -9547,16 +9547,1378 @@
           <w:lang w:val="en-US"/>
         </w:rPr>
       </w:pPr>
-    </w:p>
-    <w:p>
-      <w:pPr>
-        <w:rPr>
-          <w:rFonts w:hint="default"/>
-          <w:lang w:val="en-US"/>
-        </w:rPr>
-      </w:pPr>
+      <w:r>
+        <w:rPr>
+          <w:rFonts w:hint="default"/>
+          <w:lang w:val="en-US"/>
+        </w:rPr>
+        <w:t>To access resources over internet, we use Public subnets</w:t>
+      </w:r>
+    </w:p>
+    <w:p>
+      <w:pPr>
+        <w:rPr>
+          <w:rFonts w:hint="default"/>
+          <w:lang w:val="en-US"/>
+        </w:rPr>
+      </w:pPr>
+    </w:p>
+    <w:p>
+      <w:pPr>
+        <w:rPr>
+          <w:rFonts w:hint="default"/>
+          <w:lang w:val="en-US"/>
+        </w:rPr>
+      </w:pPr>
+      <w:r>
+        <w:rPr>
+          <w:rFonts w:hint="default"/>
+          <w:lang w:val="en-US"/>
+        </w:rPr>
+        <w:t>provider.tf</w:t>
+      </w:r>
+    </w:p>
+    <w:p>
+      <w:pPr>
+        <w:rPr>
+          <w:rFonts w:hint="default"/>
+          <w:lang w:val="en-US"/>
+        </w:rPr>
+      </w:pPr>
+    </w:p>
+    <w:p>
+      <w:pPr>
+        <w:rPr>
+          <w:rFonts w:hint="default"/>
+          <w:lang w:val="en-US"/>
+        </w:rPr>
+      </w:pPr>
+      <w:r>
+        <w:rPr>
+          <w:rFonts w:hint="default"/>
+          <w:lang w:val="en-US"/>
+        </w:rPr>
+        <w:t>locals {</w:t>
+      </w:r>
+    </w:p>
+    <w:p>
+      <w:pPr>
+        <w:rPr>
+          <w:rFonts w:hint="default"/>
+          <w:lang w:val="en-US"/>
+        </w:rPr>
+      </w:pPr>
+      <w:r>
+        <w:rPr>
+          <w:rFonts w:hint="default"/>
+          <w:lang w:val="en-US"/>
+        </w:rPr>
+        <w:t xml:space="preserve">    region = "ap-south-1"</w:t>
+      </w:r>
+    </w:p>
+    <w:p>
+      <w:pPr>
+        <w:rPr>
+          <w:rFonts w:hint="default"/>
+          <w:lang w:val="en-US"/>
+        </w:rPr>
+      </w:pPr>
+      <w:r>
+        <w:rPr>
+          <w:rFonts w:hint="default"/>
+          <w:lang w:val="en-US"/>
+        </w:rPr>
+        <w:t xml:space="preserve">    name   = "telusko-eks-cluster"</w:t>
+      </w:r>
+    </w:p>
+    <w:p>
+      <w:pPr>
+        <w:rPr>
+          <w:rFonts w:hint="default"/>
+          <w:lang w:val="en-US"/>
+        </w:rPr>
+      </w:pPr>
+      <w:r>
+        <w:rPr>
+          <w:rFonts w:hint="default"/>
+          <w:lang w:val="en-US"/>
+        </w:rPr>
+        <w:t xml:space="preserve">    vpc_cidr = "10.123.0.0/16"</w:t>
+      </w:r>
+    </w:p>
+    <w:p>
+      <w:pPr>
+        <w:rPr>
+          <w:rFonts w:hint="default"/>
+          <w:lang w:val="en-US"/>
+        </w:rPr>
+      </w:pPr>
+      <w:r>
+        <w:rPr>
+          <w:rFonts w:hint="default"/>
+          <w:lang w:val="en-US"/>
+        </w:rPr>
+        <w:t xml:space="preserve">    azs      = ["ap-south-1a", "ap-south-1b"]</w:t>
+      </w:r>
+    </w:p>
+    <w:p>
+      <w:pPr>
+        <w:rPr>
+          <w:rFonts w:hint="default"/>
+          <w:lang w:val="en-US"/>
+        </w:rPr>
+      </w:pPr>
+      <w:r>
+        <w:rPr>
+          <w:rFonts w:hint="default"/>
+          <w:lang w:val="en-US"/>
+        </w:rPr>
+        <w:t xml:space="preserve">    public_subnets  = ["10.123.1.0/24", "10.123.2.0/24"]</w:t>
+      </w:r>
+    </w:p>
+    <w:p>
+      <w:pPr>
+        <w:rPr>
+          <w:rFonts w:hint="default"/>
+          <w:lang w:val="en-US"/>
+        </w:rPr>
+      </w:pPr>
+      <w:r>
+        <w:rPr>
+          <w:rFonts w:hint="default"/>
+          <w:lang w:val="en-US"/>
+        </w:rPr>
+        <w:t xml:space="preserve">    private_subnets = ["10.123.3.0/24", "10.123.4.0/24"]</w:t>
+      </w:r>
+    </w:p>
+    <w:p>
+      <w:pPr>
+        <w:rPr>
+          <w:rFonts w:hint="default"/>
+          <w:lang w:val="en-US"/>
+        </w:rPr>
+      </w:pPr>
+      <w:r>
+        <w:rPr>
+          <w:rFonts w:hint="default"/>
+          <w:lang w:val="en-US"/>
+        </w:rPr>
+        <w:t xml:space="preserve">    intra_subnets   = ["10.123.5.0/24", "10.123.6.0/24"]</w:t>
+      </w:r>
+    </w:p>
+    <w:p>
+      <w:pPr>
+        <w:rPr>
+          <w:rFonts w:hint="default"/>
+          <w:lang w:val="en-US"/>
+        </w:rPr>
+      </w:pPr>
+      <w:r>
+        <w:rPr>
+          <w:rFonts w:hint="default"/>
+          <w:lang w:val="en-US"/>
+        </w:rPr>
+        <w:t xml:space="preserve">    tags = {</w:t>
+      </w:r>
+    </w:p>
+    <w:p>
+      <w:pPr>
+        <w:rPr>
+          <w:rFonts w:hint="default"/>
+          <w:lang w:val="en-US"/>
+        </w:rPr>
+      </w:pPr>
+      <w:r>
+        <w:rPr>
+          <w:rFonts w:hint="default"/>
+          <w:lang w:val="en-US"/>
+        </w:rPr>
+        <w:t xml:space="preserve">      Example = local.name</w:t>
+      </w:r>
+    </w:p>
+    <w:p>
+      <w:pPr>
+        <w:rPr>
+          <w:rFonts w:hint="default"/>
+          <w:lang w:val="en-US"/>
+        </w:rPr>
+      </w:pPr>
+      <w:r>
+        <w:rPr>
+          <w:rFonts w:hint="default"/>
+          <w:lang w:val="en-US"/>
+        </w:rPr>
+        <w:t xml:space="preserve">  }</w:t>
+      </w:r>
+    </w:p>
+    <w:p>
+      <w:pPr>
+        <w:rPr>
+          <w:rFonts w:hint="default"/>
+          <w:lang w:val="en-US"/>
+        </w:rPr>
+      </w:pPr>
+      <w:r>
+        <w:rPr>
+          <w:rFonts w:hint="default"/>
+          <w:lang w:val="en-US"/>
+        </w:rPr>
+        <w:t>}</w:t>
+      </w:r>
+    </w:p>
+    <w:p>
+      <w:pPr>
+        <w:rPr>
+          <w:rFonts w:hint="default"/>
+          <w:lang w:val="en-US"/>
+        </w:rPr>
+      </w:pPr>
+    </w:p>
+    <w:p>
+      <w:pPr>
+        <w:rPr>
+          <w:rFonts w:hint="default"/>
+          <w:lang w:val="en-US"/>
+        </w:rPr>
+      </w:pPr>
+      <w:r>
+        <w:rPr>
+          <w:rFonts w:hint="default"/>
+          <w:lang w:val="en-US"/>
+        </w:rPr>
+        <w:t>provider "aws" {</w:t>
+      </w:r>
+    </w:p>
+    <w:p>
+      <w:pPr>
+        <w:rPr>
+          <w:rFonts w:hint="default"/>
+          <w:lang w:val="en-US"/>
+        </w:rPr>
+      </w:pPr>
+      <w:r>
+        <w:rPr>
+          <w:rFonts w:hint="default"/>
+          <w:lang w:val="en-US"/>
+        </w:rPr>
+        <w:t xml:space="preserve">    region = "ap-south-1"</w:t>
+      </w:r>
+    </w:p>
+    <w:p>
+      <w:pPr>
+        <w:rPr>
+          <w:rFonts w:hint="default"/>
+          <w:lang w:val="en-US"/>
+        </w:rPr>
+      </w:pPr>
+      <w:r>
+        <w:rPr>
+          <w:rFonts w:hint="default"/>
+          <w:lang w:val="en-US"/>
+        </w:rPr>
+        <w:t>}</w:t>
+      </w:r>
+    </w:p>
+    <w:p>
+      <w:pPr>
+        <w:rPr>
+          <w:rFonts w:hint="default"/>
+          <w:lang w:val="en-US"/>
+        </w:rPr>
+      </w:pPr>
+    </w:p>
+    <w:p>
+      <w:pPr>
+        <w:rPr>
+          <w:rFonts w:hint="default"/>
+          <w:lang w:val="en-US"/>
+        </w:rPr>
+      </w:pPr>
+      <w:r>
+        <w:rPr>
+          <w:rFonts w:hint="default"/>
+          <w:lang w:val="en-US"/>
+        </w:rPr>
+        <w:t>vpc.tf</w:t>
+      </w:r>
+    </w:p>
+    <w:p>
+      <w:pPr>
+        <w:rPr>
+          <w:rFonts w:hint="default"/>
+          <w:lang w:val="en-US"/>
+        </w:rPr>
+      </w:pPr>
+    </w:p>
+    <w:p>
+      <w:pPr>
+        <w:rPr>
+          <w:rFonts w:hint="default"/>
+          <w:lang w:val="en-US"/>
+        </w:rPr>
+      </w:pPr>
+      <w:r>
+        <w:rPr>
+          <w:rFonts w:hint="default"/>
+          <w:lang w:val="en-US"/>
+        </w:rPr>
+        <w:t>module "vpc {</w:t>
+      </w:r>
+    </w:p>
+    <w:p>
+      <w:pPr>
+        <w:rPr>
+          <w:rFonts w:hint="default"/>
+          <w:lang w:val="en-US"/>
+        </w:rPr>
+      </w:pPr>
+      <w:r>
+        <w:rPr>
+          <w:rFonts w:hint="default"/>
+          <w:lang w:val="en-US"/>
+        </w:rPr>
+        <w:t xml:space="preserve">    source = "terraform-aws-modules/vpc/aws" </w:t>
+      </w:r>
+    </w:p>
+    <w:p>
+      <w:pPr>
+        <w:rPr>
+          <w:rFonts w:hint="default"/>
+          <w:lang w:val="en-US"/>
+        </w:rPr>
+      </w:pPr>
+      <w:r>
+        <w:rPr>
+          <w:rFonts w:hint="default"/>
+          <w:lang w:val="en-US"/>
+        </w:rPr>
+        <w:t xml:space="preserve">    version = "~&gt; 4.0"                           # Latest 4.x version of VPC to be used </w:t>
+      </w:r>
+    </w:p>
+    <w:p>
+      <w:pPr>
+        <w:rPr>
+          <w:rFonts w:hint="default"/>
+          <w:lang w:val="en-US"/>
+        </w:rPr>
+      </w:pPr>
+      <w:r>
+        <w:rPr>
+          <w:rFonts w:hint="default"/>
+          <w:lang w:val="en-US"/>
+        </w:rPr>
+        <w:t xml:space="preserve">    </w:t>
+      </w:r>
+    </w:p>
+    <w:p>
+      <w:pPr>
+        <w:rPr>
+          <w:rFonts w:hint="default"/>
+          <w:lang w:val="en-US"/>
+        </w:rPr>
+      </w:pPr>
+      <w:r>
+        <w:rPr>
+          <w:rFonts w:hint="default"/>
+          <w:lang w:val="en-US"/>
+        </w:rPr>
+        <w:t xml:space="preserve">    name = local.name</w:t>
+      </w:r>
+    </w:p>
+    <w:p>
+      <w:pPr>
+        <w:rPr>
+          <w:rFonts w:hint="default"/>
+          <w:lang w:val="en-US"/>
+        </w:rPr>
+      </w:pPr>
+      <w:r>
+        <w:rPr>
+          <w:rFonts w:hint="default"/>
+          <w:lang w:val="en-US"/>
+        </w:rPr>
+        <w:t xml:space="preserve">    cidr = local.vpc_cidr</w:t>
+      </w:r>
+    </w:p>
+    <w:p>
+      <w:pPr>
+        <w:rPr>
+          <w:rFonts w:hint="default"/>
+          <w:lang w:val="en-US"/>
+        </w:rPr>
+      </w:pPr>
+    </w:p>
+    <w:p>
+      <w:pPr>
+        <w:rPr>
+          <w:rFonts w:hint="default"/>
+          <w:lang w:val="en-US"/>
+        </w:rPr>
+      </w:pPr>
+      <w:r>
+        <w:rPr>
+          <w:rFonts w:hint="default"/>
+          <w:lang w:val="en-US"/>
+        </w:rPr>
+        <w:t xml:space="preserve">    azs                 = local.azs</w:t>
+      </w:r>
+    </w:p>
+    <w:p>
+      <w:pPr>
+        <w:rPr>
+          <w:rFonts w:hint="default"/>
+          <w:lang w:val="en-US"/>
+        </w:rPr>
+      </w:pPr>
+      <w:r>
+        <w:rPr>
+          <w:rFonts w:hint="default"/>
+          <w:lang w:val="en-US"/>
+        </w:rPr>
+        <w:t xml:space="preserve">    private_subnets     = local.private_subnets</w:t>
+      </w:r>
+    </w:p>
+    <w:p>
+      <w:pPr>
+        <w:rPr>
+          <w:rFonts w:hint="default"/>
+          <w:lang w:val="en-US"/>
+        </w:rPr>
+      </w:pPr>
+      <w:r>
+        <w:rPr>
+          <w:rFonts w:hint="default"/>
+          <w:lang w:val="en-US"/>
+        </w:rPr>
+        <w:t xml:space="preserve">    public_subnets      = local.public_subnets</w:t>
+      </w:r>
+    </w:p>
+    <w:p>
+      <w:pPr>
+        <w:rPr>
+          <w:rFonts w:hint="default"/>
+          <w:lang w:val="en-US"/>
+        </w:rPr>
+      </w:pPr>
+      <w:r>
+        <w:rPr>
+          <w:rFonts w:hint="default"/>
+          <w:lang w:val="en-US"/>
+        </w:rPr>
+        <w:t xml:space="preserve">    intra.intra_subnets = local.intra_subnets</w:t>
+      </w:r>
+    </w:p>
+    <w:p>
+      <w:pPr>
+        <w:rPr>
+          <w:rFonts w:hint="default"/>
+          <w:lang w:val="en-US"/>
+        </w:rPr>
+      </w:pPr>
+    </w:p>
+    <w:p>
+      <w:pPr>
+        <w:rPr>
+          <w:rFonts w:hint="default"/>
+          <w:lang w:val="en-US"/>
+        </w:rPr>
+      </w:pPr>
+      <w:r>
+        <w:rPr>
+          <w:rFonts w:hint="default"/>
+          <w:lang w:val="en-US"/>
+        </w:rPr>
+        <w:t xml:space="preserve">    enable_nat_gateway = true    # if Private subnets require internet access to access external APIs or resources then we need to enable the NAT Gateway</w:t>
+      </w:r>
+    </w:p>
+    <w:p>
+      <w:pPr>
+        <w:rPr>
+          <w:rFonts w:hint="default"/>
+          <w:lang w:val="en-US"/>
+        </w:rPr>
+      </w:pPr>
+    </w:p>
+    <w:p>
+      <w:pPr>
+        <w:rPr>
+          <w:rFonts w:hint="default"/>
+          <w:lang w:val="en-US"/>
+        </w:rPr>
+      </w:pPr>
+      <w:r>
+        <w:rPr>
+          <w:rFonts w:hint="default"/>
+          <w:lang w:val="en-US"/>
+        </w:rPr>
+        <w:t xml:space="preserve">    public_subnets_tags = {</w:t>
+      </w:r>
+    </w:p>
+    <w:p>
+      <w:pPr>
+        <w:rPr>
+          <w:rFonts w:hint="default"/>
+          <w:lang w:val="en-US"/>
+        </w:rPr>
+      </w:pPr>
+      <w:r>
+        <w:rPr>
+          <w:rFonts w:hint="default"/>
+          <w:lang w:val="en-US"/>
+        </w:rPr>
+        <w:t xml:space="preserve">        "kubernetes.io/role/elb" = 1</w:t>
+      </w:r>
+    </w:p>
+    <w:p>
+      <w:pPr>
+        <w:rPr>
+          <w:rFonts w:hint="default"/>
+          <w:lang w:val="en-US"/>
+        </w:rPr>
+      </w:pPr>
+      <w:r>
+        <w:rPr>
+          <w:rFonts w:hint="default"/>
+          <w:lang w:val="en-US"/>
+        </w:rPr>
+        <w:t xml:space="preserve">    }</w:t>
+      </w:r>
+    </w:p>
+    <w:p>
+      <w:pPr>
+        <w:rPr>
+          <w:rFonts w:hint="default"/>
+          <w:lang w:val="en-US"/>
+        </w:rPr>
+      </w:pPr>
+    </w:p>
+    <w:p>
+      <w:pPr>
+        <w:rPr>
+          <w:rFonts w:hint="default"/>
+          <w:lang w:val="en-US"/>
+        </w:rPr>
+      </w:pPr>
+      <w:r>
+        <w:rPr>
+          <w:rFonts w:hint="default"/>
+          <w:lang w:val="en-US"/>
+        </w:rPr>
+        <w:t xml:space="preserve">    private_subnets_tags = {</w:t>
+      </w:r>
+    </w:p>
+    <w:p>
+      <w:pPr>
+        <w:rPr>
+          <w:rFonts w:hint="default"/>
+          <w:lang w:val="en-US"/>
+        </w:rPr>
+      </w:pPr>
+      <w:r>
+        <w:rPr>
+          <w:rFonts w:hint="default"/>
+          <w:lang w:val="en-US"/>
+        </w:rPr>
+        <w:t xml:space="preserve">        "kubernetes.io/role/internal-elb" = 1</w:t>
+      </w:r>
+    </w:p>
+    <w:p>
+      <w:pPr>
+        <w:rPr>
+          <w:rFonts w:hint="default"/>
+          <w:lang w:val="en-US"/>
+        </w:rPr>
+      </w:pPr>
+      <w:r>
+        <w:rPr>
+          <w:rFonts w:hint="default"/>
+          <w:lang w:val="en-US"/>
+        </w:rPr>
+        <w:t xml:space="preserve">    }</w:t>
+      </w:r>
+    </w:p>
+    <w:p>
+      <w:pPr>
+        <w:rPr>
+          <w:rFonts w:hint="default"/>
+          <w:lang w:val="en-US"/>
+        </w:rPr>
+      </w:pPr>
+      <w:r>
+        <w:rPr>
+          <w:rFonts w:hint="default"/>
+          <w:lang w:val="en-US"/>
+        </w:rPr>
+        <w:t>}</w:t>
+      </w:r>
+    </w:p>
+    <w:p>
+      <w:pPr>
+        <w:rPr>
+          <w:rFonts w:hint="default"/>
+          <w:lang w:val="en-US"/>
+        </w:rPr>
+      </w:pPr>
+    </w:p>
+    <w:p>
+      <w:pPr>
+        <w:rPr>
+          <w:rFonts w:hint="default"/>
+          <w:lang w:val="en-US"/>
+        </w:rPr>
+      </w:pPr>
+      <w:r>
+        <w:rPr>
+          <w:rFonts w:hint="default"/>
+          <w:lang w:val="en-US"/>
+        </w:rPr>
+        <w:t>eks.tf</w:t>
+      </w:r>
+    </w:p>
+    <w:p>
+      <w:pPr>
+        <w:rPr>
+          <w:rFonts w:hint="default"/>
+          <w:lang w:val="en-US"/>
+        </w:rPr>
+      </w:pPr>
+    </w:p>
+    <w:p>
+      <w:pPr>
+        <w:rPr>
+          <w:rFonts w:hint="default"/>
+          <w:lang w:val="en-US"/>
+        </w:rPr>
+      </w:pPr>
+      <w:r>
+        <w:rPr>
+          <w:rFonts w:hint="default"/>
+          <w:lang w:val="en-US"/>
+        </w:rPr>
+        <w:t xml:space="preserve">module "eks" {           </w:t>
+      </w:r>
+    </w:p>
+    <w:p>
+      <w:pPr>
+        <w:rPr>
+          <w:rFonts w:hint="default"/>
+          <w:lang w:val="en-US"/>
+        </w:rPr>
+      </w:pPr>
+      <w:r>
+        <w:rPr>
+          <w:rFonts w:hint="default"/>
+          <w:lang w:val="en-US"/>
+        </w:rPr>
+        <w:t xml:space="preserve">  source  = "terraform-aws-modules/eks/aws"   # specifies location of module from Terraform AWS registry</w:t>
+      </w:r>
+    </w:p>
+    <w:p>
+      <w:pPr>
+        <w:rPr>
+          <w:rFonts w:hint="default"/>
+          <w:lang w:val="en-US"/>
+        </w:rPr>
+      </w:pPr>
+      <w:r>
+        <w:rPr>
+          <w:rFonts w:hint="default"/>
+          <w:lang w:val="en-US"/>
+        </w:rPr>
+        <w:t xml:space="preserve">  version = "19.15.1"</w:t>
+      </w:r>
+    </w:p>
+    <w:p>
+      <w:pPr>
+        <w:rPr>
+          <w:rFonts w:hint="default"/>
+          <w:lang w:val="en-US"/>
+        </w:rPr>
+      </w:pPr>
+    </w:p>
+    <w:p>
+      <w:pPr>
+        <w:rPr>
+          <w:rFonts w:hint="default"/>
+          <w:lang w:val="en-US"/>
+        </w:rPr>
+      </w:pPr>
+      <w:r>
+        <w:rPr>
+          <w:rFonts w:hint="default"/>
+          <w:lang w:val="en-US"/>
+        </w:rPr>
+        <w:t xml:space="preserve">  cluster_name                   = local.name</w:t>
+      </w:r>
+    </w:p>
+    <w:p>
+      <w:pPr>
+        <w:rPr>
+          <w:rFonts w:hint="default"/>
+          <w:lang w:val="en-US"/>
+        </w:rPr>
+      </w:pPr>
+      <w:r>
+        <w:rPr>
+          <w:rFonts w:hint="default"/>
+          <w:lang w:val="en-US"/>
+        </w:rPr>
+        <w:t xml:space="preserve">  cluster_endpoint_public_access = true   # to enable public access to all cluster endpoints </w:t>
+      </w:r>
+    </w:p>
+    <w:p>
+      <w:pPr>
+        <w:rPr>
+          <w:rFonts w:hint="default"/>
+          <w:lang w:val="en-US"/>
+        </w:rPr>
+      </w:pPr>
+    </w:p>
+    <w:p>
+      <w:pPr>
+        <w:rPr>
+          <w:rFonts w:hint="default"/>
+          <w:lang w:val="en-US"/>
+        </w:rPr>
+      </w:pPr>
+      <w:r>
+        <w:rPr>
+          <w:rFonts w:hint="default"/>
+          <w:lang w:val="en-US"/>
+        </w:rPr>
+        <w:t xml:space="preserve">  cluster_addons = {</w:t>
+      </w:r>
+    </w:p>
+    <w:p>
+      <w:pPr>
+        <w:rPr>
+          <w:rFonts w:hint="default"/>
+          <w:lang w:val="en-US"/>
+        </w:rPr>
+      </w:pPr>
+      <w:r>
+        <w:rPr>
+          <w:rFonts w:hint="default"/>
+          <w:lang w:val="en-US"/>
+        </w:rPr>
+        <w:t xml:space="preserve">    coredns = {</w:t>
+      </w:r>
+    </w:p>
+    <w:p>
+      <w:pPr>
+        <w:rPr>
+          <w:rFonts w:hint="default"/>
+          <w:lang w:val="en-US"/>
+        </w:rPr>
+      </w:pPr>
+      <w:r>
+        <w:rPr>
+          <w:rFonts w:hint="default"/>
+          <w:lang w:val="en-US"/>
+        </w:rPr>
+        <w:t xml:space="preserve">      most_recent = true</w:t>
+      </w:r>
+    </w:p>
+    <w:p>
+      <w:pPr>
+        <w:rPr>
+          <w:rFonts w:hint="default"/>
+          <w:lang w:val="en-US"/>
+        </w:rPr>
+      </w:pPr>
+      <w:r>
+        <w:rPr>
+          <w:rFonts w:hint="default"/>
+          <w:lang w:val="en-US"/>
+        </w:rPr>
+        <w:t xml:space="preserve">    }</w:t>
+      </w:r>
+    </w:p>
+    <w:p>
+      <w:pPr>
+        <w:rPr>
+          <w:rFonts w:hint="default"/>
+          <w:lang w:val="en-US"/>
+        </w:rPr>
+      </w:pPr>
+      <w:r>
+        <w:rPr>
+          <w:rFonts w:hint="default"/>
+          <w:lang w:val="en-US"/>
+        </w:rPr>
+        <w:t xml:space="preserve">    kube-proxy = {  # for kubernetes API communication within the cluster for networking purpose, kube-proxy is required</w:t>
+      </w:r>
+    </w:p>
+    <w:p>
+      <w:pPr>
+        <w:rPr>
+          <w:rFonts w:hint="default"/>
+          <w:lang w:val="en-US"/>
+        </w:rPr>
+      </w:pPr>
+      <w:r>
+        <w:rPr>
+          <w:rFonts w:hint="default"/>
+          <w:lang w:val="en-US"/>
+        </w:rPr>
+        <w:t xml:space="preserve">      most_recent = true</w:t>
+      </w:r>
+    </w:p>
+    <w:p>
+      <w:pPr>
+        <w:rPr>
+          <w:rFonts w:hint="default"/>
+          <w:lang w:val="en-US"/>
+        </w:rPr>
+      </w:pPr>
+      <w:r>
+        <w:rPr>
+          <w:rFonts w:hint="default"/>
+          <w:lang w:val="en-US"/>
+        </w:rPr>
+        <w:t xml:space="preserve">    }</w:t>
+      </w:r>
+    </w:p>
+    <w:p>
+      <w:pPr>
+        <w:rPr>
+          <w:rFonts w:hint="default"/>
+          <w:lang w:val="en-US"/>
+        </w:rPr>
+      </w:pPr>
+      <w:r>
+        <w:rPr>
+          <w:rFonts w:hint="default"/>
+          <w:lang w:val="en-US"/>
+        </w:rPr>
+        <w:t xml:space="preserve">    vpc-cni = {</w:t>
+      </w:r>
+    </w:p>
+    <w:p>
+      <w:pPr>
+        <w:rPr>
+          <w:rFonts w:hint="default"/>
+          <w:lang w:val="en-US"/>
+        </w:rPr>
+      </w:pPr>
+      <w:r>
+        <w:rPr>
+          <w:rFonts w:hint="default"/>
+          <w:lang w:val="en-US"/>
+        </w:rPr>
+        <w:t xml:space="preserve">      most_recent = true</w:t>
+      </w:r>
+    </w:p>
+    <w:p>
+      <w:pPr>
+        <w:rPr>
+          <w:rFonts w:hint="default"/>
+          <w:lang w:val="en-US"/>
+        </w:rPr>
+      </w:pPr>
+      <w:r>
+        <w:rPr>
+          <w:rFonts w:hint="default"/>
+          <w:lang w:val="en-US"/>
+        </w:rPr>
+        <w:t xml:space="preserve">    }</w:t>
+      </w:r>
+    </w:p>
+    <w:p>
+      <w:pPr>
+        <w:rPr>
+          <w:rFonts w:hint="default"/>
+          <w:lang w:val="en-US"/>
+        </w:rPr>
+      </w:pPr>
+      <w:r>
+        <w:rPr>
+          <w:rFonts w:hint="default"/>
+          <w:lang w:val="en-US"/>
+        </w:rPr>
+        <w:t xml:space="preserve">  }</w:t>
+      </w:r>
+    </w:p>
+    <w:p>
+      <w:pPr>
+        <w:rPr>
+          <w:rFonts w:hint="default"/>
+          <w:lang w:val="en-US"/>
+        </w:rPr>
+      </w:pPr>
+    </w:p>
+    <w:p>
+      <w:pPr>
+        <w:rPr>
+          <w:rFonts w:hint="default"/>
+          <w:lang w:val="en-US"/>
+        </w:rPr>
+      </w:pPr>
+      <w:r>
+        <w:rPr>
+          <w:rFonts w:hint="default"/>
+          <w:lang w:val="en-US"/>
+        </w:rPr>
+        <w:t xml:space="preserve">  # for networking</w:t>
+      </w:r>
+    </w:p>
+    <w:p>
+      <w:pPr>
+        <w:rPr>
+          <w:rFonts w:hint="default"/>
+          <w:lang w:val="en-US"/>
+        </w:rPr>
+      </w:pPr>
+      <w:r>
+        <w:rPr>
+          <w:rFonts w:hint="default"/>
+          <w:lang w:val="en-US"/>
+        </w:rPr>
+        <w:t xml:space="preserve">  vpc_id                   = module.vpc.vpc_id</w:t>
+      </w:r>
+    </w:p>
+    <w:p>
+      <w:pPr>
+        <w:rPr>
+          <w:rFonts w:hint="default"/>
+          <w:lang w:val="en-US"/>
+        </w:rPr>
+      </w:pPr>
+      <w:r>
+        <w:rPr>
+          <w:rFonts w:hint="default"/>
+          <w:lang w:val="en-US"/>
+        </w:rPr>
+        <w:t xml:space="preserve">  subnet_ids               = module.vpc.private_subnets</w:t>
+      </w:r>
+    </w:p>
+    <w:p>
+      <w:pPr>
+        <w:rPr>
+          <w:rFonts w:hint="default"/>
+          <w:lang w:val="en-US"/>
+        </w:rPr>
+      </w:pPr>
+      <w:r>
+        <w:rPr>
+          <w:rFonts w:hint="default"/>
+          <w:lang w:val="en-US"/>
+        </w:rPr>
+        <w:t xml:space="preserve">  control_plane_subnet_ids = module.vpc.intra_subnets</w:t>
+      </w:r>
+    </w:p>
+    <w:p>
+      <w:pPr>
+        <w:rPr>
+          <w:rFonts w:hint="default"/>
+          <w:lang w:val="en-US"/>
+        </w:rPr>
+      </w:pPr>
+    </w:p>
+    <w:p>
+      <w:pPr>
+        <w:rPr>
+          <w:rFonts w:hint="default"/>
+          <w:lang w:val="en-US"/>
+        </w:rPr>
+      </w:pPr>
+      <w:r>
+        <w:rPr>
+          <w:rFonts w:hint="default"/>
+          <w:lang w:val="en-US"/>
+        </w:rPr>
+        <w:t xml:space="preserve">  # what type of machines you want</w:t>
+      </w:r>
+    </w:p>
+    <w:p>
+      <w:pPr>
+        <w:rPr>
+          <w:rFonts w:hint="default"/>
+          <w:lang w:val="en-US"/>
+        </w:rPr>
+      </w:pPr>
+      <w:r>
+        <w:rPr>
+          <w:rFonts w:hint="default"/>
+          <w:lang w:val="en-US"/>
+        </w:rPr>
+        <w:t xml:space="preserve">  eks_managed_node_group_defaults = {</w:t>
+      </w:r>
+    </w:p>
+    <w:p>
+      <w:pPr>
+        <w:rPr>
+          <w:rFonts w:hint="default"/>
+          <w:lang w:val="en-US"/>
+        </w:rPr>
+      </w:pPr>
+      <w:r>
+        <w:rPr>
+          <w:rFonts w:hint="default"/>
+          <w:lang w:val="en-US"/>
+        </w:rPr>
+        <w:t xml:space="preserve">    ami_type       = "AL2_x86_64"</w:t>
+      </w:r>
+    </w:p>
+    <w:p>
+      <w:pPr>
+        <w:rPr>
+          <w:rFonts w:hint="default"/>
+          <w:lang w:val="en-US"/>
+        </w:rPr>
+      </w:pPr>
+      <w:r>
+        <w:rPr>
+          <w:rFonts w:hint="default"/>
+          <w:lang w:val="en-US"/>
+        </w:rPr>
+        <w:t xml:space="preserve">    instance_types = ["t2.medium"]</w:t>
+      </w:r>
+    </w:p>
+    <w:p>
+      <w:pPr>
+        <w:rPr>
+          <w:rFonts w:hint="default"/>
+          <w:lang w:val="en-US"/>
+        </w:rPr>
+      </w:pPr>
+      <w:r>
+        <w:rPr>
+          <w:rFonts w:hint="default"/>
+          <w:lang w:val="en-US"/>
+        </w:rPr>
+        <w:t xml:space="preserve">    attach_cluster_primary_security_group = true</w:t>
+      </w:r>
+    </w:p>
+    <w:p>
+      <w:pPr>
+        <w:rPr>
+          <w:rFonts w:hint="default"/>
+          <w:lang w:val="en-US"/>
+        </w:rPr>
+      </w:pPr>
+      <w:r>
+        <w:rPr>
+          <w:rFonts w:hint="default"/>
+          <w:lang w:val="en-US"/>
+        </w:rPr>
+        <w:t xml:space="preserve">  }</w:t>
+      </w:r>
+    </w:p>
+    <w:p>
+      <w:pPr>
+        <w:rPr>
+          <w:rFonts w:hint="default"/>
+          <w:lang w:val="en-US"/>
+        </w:rPr>
+      </w:pPr>
+    </w:p>
+    <w:p>
+      <w:pPr>
+        <w:rPr>
+          <w:rFonts w:hint="default"/>
+          <w:lang w:val="en-US"/>
+        </w:rPr>
+      </w:pPr>
+      <w:r>
+        <w:rPr>
+          <w:rFonts w:hint="default"/>
+          <w:lang w:val="en-US"/>
+        </w:rPr>
+        <w:t xml:space="preserve">  eks_managed_node_groups = {</w:t>
+      </w:r>
+    </w:p>
+    <w:p>
+      <w:pPr>
+        <w:rPr>
+          <w:rFonts w:hint="default"/>
+          <w:lang w:val="en-US"/>
+        </w:rPr>
+      </w:pPr>
+      <w:r>
+        <w:rPr>
+          <w:rFonts w:hint="default"/>
+          <w:lang w:val="en-US"/>
+        </w:rPr>
+        <w:t xml:space="preserve">    pipeline-cluster-wg = {</w:t>
+      </w:r>
+    </w:p>
+    <w:p>
+      <w:pPr>
+        <w:rPr>
+          <w:rFonts w:hint="default"/>
+          <w:lang w:val="en-US"/>
+        </w:rPr>
+      </w:pPr>
+      <w:r>
+        <w:rPr>
+          <w:rFonts w:hint="default"/>
+          <w:lang w:val="en-US"/>
+        </w:rPr>
+        <w:t xml:space="preserve">      min_size     = 2</w:t>
+      </w:r>
+    </w:p>
+    <w:p>
+      <w:pPr>
+        <w:rPr>
+          <w:rFonts w:hint="default"/>
+          <w:lang w:val="en-US"/>
+        </w:rPr>
+      </w:pPr>
+      <w:r>
+        <w:rPr>
+          <w:rFonts w:hint="default"/>
+          <w:lang w:val="en-US"/>
+        </w:rPr>
+        <w:t xml:space="preserve">      max_size     = 2</w:t>
+      </w:r>
+    </w:p>
+    <w:p>
+      <w:pPr>
+        <w:rPr>
+          <w:rFonts w:hint="default"/>
+          <w:lang w:val="en-US"/>
+        </w:rPr>
+      </w:pPr>
+      <w:r>
+        <w:rPr>
+          <w:rFonts w:hint="default"/>
+          <w:lang w:val="en-US"/>
+        </w:rPr>
+        <w:t xml:space="preserve">      desired_size = 2</w:t>
+      </w:r>
+    </w:p>
+    <w:p>
+      <w:pPr>
+        <w:rPr>
+          <w:rFonts w:hint="default"/>
+          <w:lang w:val="en-US"/>
+        </w:rPr>
+      </w:pPr>
+    </w:p>
+    <w:p>
+      <w:pPr>
+        <w:rPr>
+          <w:rFonts w:hint="default"/>
+          <w:lang w:val="en-US"/>
+        </w:rPr>
+      </w:pPr>
+      <w:r>
+        <w:rPr>
+          <w:rFonts w:hint="default"/>
+          <w:lang w:val="en-US"/>
+        </w:rPr>
+        <w:t xml:space="preserve">      instance_types = ["t2.medium"]</w:t>
+      </w:r>
+    </w:p>
+    <w:p>
+      <w:pPr>
+        <w:rPr>
+          <w:rFonts w:hint="default"/>
+          <w:lang w:val="en-US"/>
+        </w:rPr>
+      </w:pPr>
+      <w:r>
+        <w:rPr>
+          <w:rFonts w:hint="default"/>
+          <w:lang w:val="en-US"/>
+        </w:rPr>
+        <w:t xml:space="preserve">      capacity_type  = "SPOT"</w:t>
+      </w:r>
+    </w:p>
+    <w:p>
+      <w:pPr>
+        <w:rPr>
+          <w:rFonts w:hint="default"/>
+          <w:lang w:val="en-US"/>
+        </w:rPr>
+      </w:pPr>
+    </w:p>
+    <w:p>
+      <w:pPr>
+        <w:rPr>
+          <w:rFonts w:hint="default"/>
+          <w:lang w:val="en-US"/>
+        </w:rPr>
+      </w:pPr>
+      <w:r>
+        <w:rPr>
+          <w:rFonts w:hint="default"/>
+          <w:lang w:val="en-US"/>
+        </w:rPr>
+        <w:t xml:space="preserve">      tags = {</w:t>
+      </w:r>
+    </w:p>
+    <w:p>
+      <w:pPr>
+        <w:rPr>
+          <w:rFonts w:hint="default"/>
+          <w:lang w:val="en-US"/>
+        </w:rPr>
+      </w:pPr>
+      <w:r>
+        <w:rPr>
+          <w:rFonts w:hint="default"/>
+          <w:lang w:val="en-US"/>
+        </w:rPr>
+        <w:t xml:space="preserve">        ExtraTag = "full_pipeline"</w:t>
+      </w:r>
+    </w:p>
+    <w:p>
+      <w:pPr>
+        <w:rPr>
+          <w:rFonts w:hint="default"/>
+          <w:lang w:val="en-US"/>
+        </w:rPr>
+      </w:pPr>
+      <w:r>
+        <w:rPr>
+          <w:rFonts w:hint="default"/>
+          <w:lang w:val="en-US"/>
+        </w:rPr>
+        <w:t xml:space="preserve">      }</w:t>
+      </w:r>
+    </w:p>
+    <w:p>
+      <w:pPr>
+        <w:rPr>
+          <w:rFonts w:hint="default"/>
+          <w:lang w:val="en-US"/>
+        </w:rPr>
+      </w:pPr>
+      <w:r>
+        <w:rPr>
+          <w:rFonts w:hint="default"/>
+          <w:lang w:val="en-US"/>
+        </w:rPr>
+        <w:t xml:space="preserve">    }</w:t>
+      </w:r>
+    </w:p>
+    <w:p>
+      <w:pPr>
+        <w:rPr>
+          <w:rFonts w:hint="default"/>
+          <w:lang w:val="en-US"/>
+        </w:rPr>
+      </w:pPr>
+      <w:r>
+        <w:rPr>
+          <w:rFonts w:hint="default"/>
+          <w:lang w:val="en-US"/>
+        </w:rPr>
+        <w:t xml:space="preserve">  }</w:t>
+      </w:r>
+    </w:p>
+    <w:p>
+      <w:pPr>
+        <w:rPr>
+          <w:rFonts w:hint="default"/>
+          <w:lang w:val="en-US"/>
+        </w:rPr>
+      </w:pPr>
+    </w:p>
+    <w:p>
+      <w:pPr>
+        <w:rPr>
+          <w:rFonts w:hint="default"/>
+          <w:lang w:val="en-US"/>
+        </w:rPr>
+      </w:pPr>
+      <w:r>
+        <w:rPr>
+          <w:rFonts w:hint="default"/>
+          <w:lang w:val="en-US"/>
+        </w:rPr>
+        <w:t xml:space="preserve">  tags = local.tags</w:t>
+      </w:r>
+    </w:p>
+    <w:p>
+      <w:pPr>
+        <w:rPr>
+          <w:rFonts w:hint="default"/>
+          <w:lang w:val="en-US"/>
+        </w:rPr>
+      </w:pPr>
+      <w:r>
+        <w:rPr>
+          <w:rFonts w:hint="default"/>
+          <w:lang w:val="en-US"/>
+        </w:rPr>
+        <w:t>}</w:t>
+      </w:r>
+    </w:p>
+    <w:p>
+      <w:pPr>
+        <w:rPr>
+          <w:rFonts w:hint="default"/>
+          <w:lang w:val="en-US"/>
+        </w:rPr>
+      </w:pPr>
+    </w:p>
+    <w:p>
+      <w:pPr>
+        <w:rPr>
+          <w:rFonts w:hint="default"/>
+          <w:lang w:val="en-US"/>
+        </w:rPr>
+      </w:pPr>
+      <w:r>
+        <w:rPr>
+          <w:rFonts w:hint="default"/>
+          <w:lang w:val="en-US"/>
+        </w:rPr>
+        <w:t>Next class building the pipeline</w:t>
+      </w:r>
       <w:bookmarkStart w:id="0" w:name="_GoBack"/>
       <w:bookmarkEnd w:id="0"/>
+    </w:p>
+    <w:p>
+      <w:pPr>
+        <w:rPr>
+          <w:rFonts w:hint="default"/>
+          <w:lang w:val="en-US"/>
+        </w:rPr>
+      </w:pPr>
+    </w:p>
+    <w:p>
+      <w:pPr>
+        <w:rPr>
+          <w:rFonts w:hint="default"/>
+          <w:lang w:val="en-US"/>
+        </w:rPr>
+      </w:pPr>
+    </w:p>
+    <w:p>
+      <w:pPr>
+        <w:rPr>
+          <w:rFonts w:hint="default"/>
+          <w:lang w:val="en-US"/>
+        </w:rPr>
+      </w:pPr>
+    </w:p>
+    <w:p>
+      <w:pPr>
+        <w:rPr>
+          <w:rFonts w:hint="default"/>
+          <w:lang w:val="en-US"/>
+        </w:rPr>
+      </w:pPr>
+    </w:p>
+    <w:p>
+      <w:pPr>
+        <w:rPr>
+          <w:rFonts w:hint="default"/>
+          <w:lang w:val="en-US"/>
+        </w:rPr>
+      </w:pPr>
+    </w:p>
+    <w:p>
+      <w:pPr>
+        <w:rPr>
+          <w:rFonts w:hint="default"/>
+          <w:lang w:val="en-US"/>
+        </w:rPr>
+      </w:pPr>
     </w:p>
     <w:p/>
     <w:p>

</xml_diff>